<commit_message>
update files for the June 20 ATG review
</commit_message>
<xml_diff>
--- a/docs/CR ATG 1229 Create.docx
+++ b/docs/CR ATG 1229 Create.docx
@@ -611,54 +611,67 @@
                 <w:sz w:val="18"/>
               </w:rPr>
             </w:pPr>
-            <w:fldSimple w:instr=" FILENAME  \* MERGEFORMAT ">
-              <w:r>
-                <w:rPr>
-                  <w:i/>
-                  <w:noProof/>
-                  <w:sz w:val="18"/>
-                </w:rPr>
-                <w:t xml:space="preserve">CR ATG xxxx - </w:t>
-              </w:r>
-              <w:r>
-                <w:rPr>
-                  <w:i/>
-                  <w:noProof/>
-                  <w:sz w:val="18"/>
-                </w:rPr>
-                <w:t>Create</w:t>
-              </w:r>
-              <w:r>
-                <w:rPr>
-                  <w:i/>
-                  <w:noProof/>
-                  <w:sz w:val="18"/>
-                </w:rPr>
-                <w:t xml:space="preserve">, Delete, and LInkupdate </w:t>
-              </w:r>
-              <w:r>
-                <w:rPr>
-                  <w:i/>
-                  <w:noProof/>
-                  <w:sz w:val="18"/>
-                </w:rPr>
-                <w:t xml:space="preserve"> Interface</w:t>
-              </w:r>
-              <w:r>
-                <w:rPr>
-                  <w:i/>
-                  <w:noProof/>
-                  <w:sz w:val="18"/>
-                </w:rPr>
-                <w:t>s</w:t>
-              </w:r>
-              <w:r>
-                <w:rPr>
-                  <w:noProof/>
-                </w:rPr>
-                <w:t>.docx</w:t>
-              </w:r>
-            </w:fldSimple>
+            <w:r>
+              <w:fldChar w:fldCharType="begin"/>
+            </w:r>
+            <w:r>
+              <w:instrText xml:space="preserve"> FILENAME  \* MERGEFORMAT </w:instrText>
+            </w:r>
+            <w:r>
+              <w:fldChar w:fldCharType="separate"/>
+            </w:r>
+            <w:r>
+              <w:rPr>
+                <w:i/>
+                <w:noProof/>
+                <w:sz w:val="18"/>
+              </w:rPr>
+              <w:t xml:space="preserve">CR ATG xxxx - </w:t>
+            </w:r>
+            <w:r>
+              <w:rPr>
+                <w:i/>
+                <w:noProof/>
+                <w:sz w:val="18"/>
+              </w:rPr>
+              <w:t>Create</w:t>
+            </w:r>
+            <w:r>
+              <w:rPr>
+                <w:i/>
+                <w:noProof/>
+                <w:sz w:val="18"/>
+              </w:rPr>
+              <w:t xml:space="preserve">, Delete, and LInkupdate </w:t>
+            </w:r>
+            <w:r>
+              <w:rPr>
+                <w:i/>
+                <w:noProof/>
+                <w:sz w:val="18"/>
+              </w:rPr>
+              <w:t xml:space="preserve"> Interface</w:t>
+            </w:r>
+            <w:r>
+              <w:rPr>
+                <w:i/>
+                <w:noProof/>
+                <w:sz w:val="18"/>
+              </w:rPr>
+              <w:t>s</w:t>
+            </w:r>
+            <w:r>
+              <w:rPr>
+                <w:noProof/>
+              </w:rPr>
+              <w:t>.docx</w:t>
+            </w:r>
+            <w:r>
+              <w:rPr>
+                <w:noProof/>
+              </w:rPr>
+              <w:fldChar w:fldCharType="end"/>
+            </w:r>
           </w:p>
         </w:tc>
       </w:tr>
@@ -4057,6 +4070,7 @@
       <w:pPr>
         <w:outlineLvl w:val="0"/>
         <w:rPr>
+          <w:ins w:id="15" w:author="Michael Koster" w:date="2018-06-20T02:06:00Z"/>
           <w:lang w:val="en-US"/>
         </w:rPr>
       </w:pPr>
@@ -4065,14 +4079,98 @@
       <w:pPr>
         <w:outlineLvl w:val="0"/>
         <w:rPr>
-          <w:lang w:val="en-US"/>
-        </w:rPr>
-      </w:pPr>
-      <w:r>
-        <w:rPr>
-          <w:lang w:val="en-US"/>
-        </w:rPr>
-        <w:t>The representation supplied for a created resource shall contain at least the "if" property, the "</w:t>
+          <w:ins w:id="16" w:author="Michael Koster" w:date="2018-06-20T02:06:00Z"/>
+          <w:lang w:val="en-US"/>
+        </w:rPr>
+      </w:pPr>
+      <w:ins w:id="17" w:author="Michael Koster" w:date="2018-06-20T02:06:00Z">
+        <w:r>
+          <w:rPr>
+            <w:lang w:val="en-US"/>
+          </w:rPr>
+          <w:t>The representation supplied for the link pointing to the newly created resource shall contain at least the "</w:t>
+        </w:r>
+        <w:proofErr w:type="spellStart"/>
+        <w:r>
+          <w:rPr>
+            <w:lang w:val="en-US"/>
+          </w:rPr>
+          <w:t>rt</w:t>
+        </w:r>
+        <w:proofErr w:type="spellEnd"/>
+        <w:r>
+          <w:rPr>
+            <w:lang w:val="en-US"/>
+          </w:rPr>
+          <w:t xml:space="preserve">" and "if" link parameters, as shown in the </w:t>
+        </w:r>
+      </w:ins>
+      <w:ins w:id="18" w:author="Michael Koster" w:date="2018-06-20T02:11:00Z">
+        <w:r>
+          <w:rPr>
+            <w:lang w:val="en-US"/>
+          </w:rPr>
+          <w:t xml:space="preserve">first two elements in the </w:t>
+        </w:r>
+      </w:ins>
+      <w:ins w:id="19" w:author="Michael Koster" w:date="2018-06-20T02:06:00Z">
+        <w:r>
+          <w:rPr>
+            <w:lang w:val="en-US"/>
+          </w:rPr>
+          <w:t>example below.</w:t>
+        </w:r>
+      </w:ins>
+    </w:p>
+    <w:p>
+      <w:pPr>
+        <w:outlineLvl w:val="0"/>
+        <w:rPr>
+          <w:lang w:val="en-US"/>
+        </w:rPr>
+      </w:pPr>
+    </w:p>
+    <w:p>
+      <w:pPr>
+        <w:outlineLvl w:val="0"/>
+        <w:rPr>
+          <w:ins w:id="20" w:author="Michael Koster" w:date="2018-06-20T02:06:00Z"/>
+          <w:lang w:val="en-US"/>
+        </w:rPr>
+      </w:pPr>
+      <w:r>
+        <w:rPr>
+          <w:lang w:val="en-US"/>
+        </w:rPr>
+        <w:t>The representation supplied for a created resource</w:t>
+      </w:r>
+      <w:ins w:id="21" w:author="Michael Koster" w:date="2018-06-20T02:05:00Z">
+        <w:r>
+          <w:rPr>
+            <w:lang w:val="en-US"/>
+          </w:rPr>
+          <w:t>, in the value of the "rep" element,</w:t>
+        </w:r>
+      </w:ins>
+      <w:r>
+        <w:rPr>
+          <w:lang w:val="en-US"/>
+        </w:rPr>
+        <w:t xml:space="preserve"> shall </w:t>
+      </w:r>
+      <w:ins w:id="22" w:author="Michael Koster" w:date="2018-06-20T02:11:00Z">
+        <w:r>
+          <w:rPr>
+            <w:lang w:val="en-US"/>
+          </w:rPr>
+          <w:t xml:space="preserve">also </w:t>
+        </w:r>
+      </w:ins>
+      <w:r>
+        <w:rPr>
+          <w:lang w:val="en-US"/>
+        </w:rPr>
+        <w:t>contain at least the "if" property, the "</w:t>
       </w:r>
       <w:proofErr w:type="spellStart"/>
       <w:r>
@@ -4086,8 +4184,135 @@
         <w:rPr>
           <w:lang w:val="en-US"/>
         </w:rPr>
-        <w:t xml:space="preserve">" property, and all mandatory properties required by the resource type to be created. </w:t>
-      </w:r>
+        <w:t xml:space="preserve">" property, and </w:t>
+      </w:r>
+      <w:ins w:id="23" w:author="Michael Koster" w:date="2018-06-20T02:11:00Z">
+        <w:r>
+          <w:rPr>
+            <w:lang w:val="en-US"/>
+          </w:rPr>
+          <w:t xml:space="preserve">shall additionally contain </w:t>
+        </w:r>
+      </w:ins>
+      <w:r>
+        <w:rPr>
+          <w:lang w:val="en-US"/>
+        </w:rPr>
+        <w:t xml:space="preserve">all mandatory properties required by the resource type to be created. </w:t>
+      </w:r>
+    </w:p>
+    <w:p>
+      <w:pPr>
+        <w:outlineLvl w:val="0"/>
+        <w:rPr>
+          <w:ins w:id="24" w:author="Michael Koster" w:date="2018-06-20T02:08:00Z"/>
+          <w:lang w:val="en-US"/>
+        </w:rPr>
+      </w:pPr>
+    </w:p>
+    <w:p>
+      <w:pPr>
+        <w:outlineLvl w:val="0"/>
+        <w:rPr>
+          <w:ins w:id="25" w:author="Michael Koster" w:date="2018-06-20T02:08:00Z"/>
+          <w:lang w:val="en-US"/>
+        </w:rPr>
+      </w:pPr>
+      <w:ins w:id="26" w:author="Michael Koster" w:date="2018-06-20T02:12:00Z">
+        <w:r>
+          <w:rPr>
+            <w:lang w:val="en-US"/>
+          </w:rPr>
+          <w:t>Note that t</w:t>
+        </w:r>
+      </w:ins>
+      <w:ins w:id="27" w:author="Michael Koster" w:date="2018-06-20T02:08:00Z">
+        <w:r>
+          <w:rPr>
+            <w:lang w:val="en-US"/>
+          </w:rPr>
+          <w:t xml:space="preserve">he </w:t>
+        </w:r>
+      </w:ins>
+      <w:ins w:id="28" w:author="Michael Koster" w:date="2018-06-20T02:13:00Z">
+        <w:r>
+          <w:rPr>
+            <w:lang w:val="en-US"/>
+          </w:rPr>
+          <w:t xml:space="preserve">mandatory </w:t>
+        </w:r>
+      </w:ins>
+      <w:ins w:id="29" w:author="Michael Koster" w:date="2018-06-20T02:08:00Z">
+        <w:r>
+          <w:rPr>
+            <w:lang w:val="en-US"/>
+          </w:rPr>
+          <w:t>"</w:t>
+        </w:r>
+        <w:proofErr w:type="spellStart"/>
+        <w:r>
+          <w:rPr>
+            <w:lang w:val="en-US"/>
+          </w:rPr>
+          <w:t>rt</w:t>
+        </w:r>
+        <w:proofErr w:type="spellEnd"/>
+        <w:r>
+          <w:rPr>
+            <w:lang w:val="en-US"/>
+          </w:rPr>
+          <w:t xml:space="preserve">" and "if" values are included in both the link </w:t>
+        </w:r>
+      </w:ins>
+      <w:ins w:id="30" w:author="Michael Koster" w:date="2018-06-20T02:12:00Z">
+        <w:r>
+          <w:rPr>
+            <w:lang w:val="en-US"/>
+          </w:rPr>
+          <w:t>parameters</w:t>
+        </w:r>
+      </w:ins>
+      <w:ins w:id="31" w:author="Michael Koster" w:date="2018-06-20T02:08:00Z">
+        <w:r>
+          <w:rPr>
+            <w:lang w:val="en-US"/>
+          </w:rPr>
+          <w:t xml:space="preserve"> and the resource properties</w:t>
+        </w:r>
+      </w:ins>
+      <w:ins w:id="32" w:author="Michael Koster" w:date="2018-06-20T02:10:00Z">
+        <w:r>
+          <w:rPr>
+            <w:lang w:val="en-US"/>
+          </w:rPr>
+          <w:t xml:space="preserve"> of the resource creation payload</w:t>
+        </w:r>
+      </w:ins>
+      <w:ins w:id="33" w:author="Michael Koster" w:date="2018-06-20T02:08:00Z">
+        <w:r>
+          <w:rPr>
+            <w:lang w:val="en-US"/>
+          </w:rPr>
+          <w:t>.</w:t>
+        </w:r>
+      </w:ins>
+    </w:p>
+    <w:p>
+      <w:pPr>
+        <w:outlineLvl w:val="0"/>
+        <w:rPr>
+          <w:ins w:id="34" w:author="Michael Koster" w:date="2018-06-20T02:06:00Z"/>
+          <w:lang w:val="en-US"/>
+        </w:rPr>
+      </w:pPr>
+    </w:p>
+    <w:p>
+      <w:pPr>
+        <w:outlineLvl w:val="0"/>
+        <w:rPr>
+          <w:lang w:val="en-US"/>
+        </w:rPr>
+      </w:pPr>
       <w:r>
         <w:rPr>
           <w:lang w:val="en-US"/>
@@ -4215,67 +4440,303 @@
             <w:pPr>
               <w:jc w:val="left"/>
               <w:rPr>
-                <w:rFonts w:ascii="Courier New" w:hAnsi="Courier New" w:cs="Courier New"/>
-                <w:sz w:val="20"/>
-                <w:szCs w:val="20"/>
-              </w:rPr>
-            </w:pPr>
-            <w:r>
-              <w:rPr>
-                <w:rFonts w:ascii="Courier New" w:hAnsi="Courier New" w:cs="Courier New"/>
-                <w:sz w:val="20"/>
-                <w:szCs w:val="20"/>
-              </w:rPr>
-              <w:t xml:space="preserve"> </w:t>
-            </w:r>
-            <w:r>
-              <w:rPr>
-                <w:rFonts w:ascii="Courier New" w:hAnsi="Courier New" w:cs="Courier New"/>
-                <w:sz w:val="20"/>
-                <w:szCs w:val="20"/>
-              </w:rPr>
-              <w:t xml:space="preserve"> </w:t>
-            </w:r>
-            <w:r>
-              <w:rPr>
-                <w:rFonts w:ascii="Courier New" w:hAnsi="Courier New" w:cs="Courier New"/>
-                <w:sz w:val="20"/>
-                <w:szCs w:val="20"/>
-              </w:rPr>
-              <w:t>"</w:t>
-            </w:r>
-            <w:r>
-              <w:rPr>
-                <w:rFonts w:ascii="Courier New" w:hAnsi="Courier New" w:cs="Courier New"/>
-                <w:sz w:val="20"/>
-                <w:szCs w:val="20"/>
-              </w:rPr>
-              <w:t>ins</w:t>
-            </w:r>
-            <w:r>
-              <w:rPr>
-                <w:rFonts w:ascii="Courier New" w:hAnsi="Courier New" w:cs="Courier New"/>
-                <w:sz w:val="20"/>
-                <w:szCs w:val="20"/>
-              </w:rPr>
-              <w:t>": "</w:t>
-            </w:r>
-            <w:r>
-              <w:rPr>
-                <w:rFonts w:ascii="Courier New" w:hAnsi="Courier New" w:cs="Courier New"/>
-                <w:sz w:val="20"/>
-                <w:szCs w:val="20"/>
-              </w:rPr>
-              <w:t>thermostat-input</w:t>
-            </w:r>
-            <w:r>
-              <w:rPr>
-                <w:rFonts w:ascii="Courier New" w:hAnsi="Courier New" w:cs="Courier New"/>
-                <w:sz w:val="20"/>
-                <w:szCs w:val="20"/>
-              </w:rPr>
-              <w:t>",</w:t>
-            </w:r>
+                <w:del w:id="35" w:author="Michael Koster" w:date="2018-06-20T02:08:00Z"/>
+                <w:rFonts w:ascii="Courier New" w:hAnsi="Courier New" w:cs="Courier New"/>
+                <w:sz w:val="20"/>
+                <w:szCs w:val="20"/>
+              </w:rPr>
+            </w:pPr>
+            <w:del w:id="36" w:author="Michael Koster" w:date="2018-06-20T02:08:00Z">
+              <w:r>
+                <w:rPr>
+                  <w:rFonts w:ascii="Courier New" w:hAnsi="Courier New" w:cs="Courier New"/>
+                  <w:sz w:val="20"/>
+                  <w:szCs w:val="20"/>
+                </w:rPr>
+                <w:delText xml:space="preserve"> </w:delText>
+              </w:r>
+              <w:r>
+                <w:rPr>
+                  <w:rFonts w:ascii="Courier New" w:hAnsi="Courier New" w:cs="Courier New"/>
+                  <w:sz w:val="20"/>
+                  <w:szCs w:val="20"/>
+                </w:rPr>
+                <w:delText xml:space="preserve"> </w:delText>
+              </w:r>
+              <w:r>
+                <w:rPr>
+                  <w:rFonts w:ascii="Courier New" w:hAnsi="Courier New" w:cs="Courier New"/>
+                  <w:sz w:val="20"/>
+                  <w:szCs w:val="20"/>
+                </w:rPr>
+                <w:delText>"</w:delText>
+              </w:r>
+              <w:r>
+                <w:rPr>
+                  <w:rFonts w:ascii="Courier New" w:hAnsi="Courier New" w:cs="Courier New"/>
+                  <w:sz w:val="20"/>
+                  <w:szCs w:val="20"/>
+                </w:rPr>
+                <w:delText>ins</w:delText>
+              </w:r>
+              <w:r>
+                <w:rPr>
+                  <w:rFonts w:ascii="Courier New" w:hAnsi="Courier New" w:cs="Courier New"/>
+                  <w:sz w:val="20"/>
+                  <w:szCs w:val="20"/>
+                </w:rPr>
+                <w:delText>": "</w:delText>
+              </w:r>
+              <w:r>
+                <w:rPr>
+                  <w:rFonts w:ascii="Courier New" w:hAnsi="Courier New" w:cs="Courier New"/>
+                  <w:sz w:val="20"/>
+                  <w:szCs w:val="20"/>
+                </w:rPr>
+                <w:delText>thermostat-input</w:delText>
+              </w:r>
+              <w:r>
+                <w:rPr>
+                  <w:rFonts w:ascii="Courier New" w:hAnsi="Courier New" w:cs="Courier New"/>
+                  <w:sz w:val="20"/>
+                  <w:szCs w:val="20"/>
+                </w:rPr>
+                <w:delText>",</w:delText>
+              </w:r>
+            </w:del>
+          </w:p>
+          <w:p>
+            <w:pPr>
+              <w:jc w:val="left"/>
+              <w:rPr>
+                <w:ins w:id="37" w:author="Michael Koster" w:date="2018-06-20T02:05:00Z"/>
+                <w:rFonts w:ascii="Courier New" w:hAnsi="Courier New" w:cs="Courier New"/>
+                <w:sz w:val="20"/>
+                <w:szCs w:val="20"/>
+              </w:rPr>
+            </w:pPr>
+            <w:ins w:id="38" w:author="Michael Koster" w:date="2018-06-20T02:05:00Z">
+              <w:r>
+                <w:rPr>
+                  <w:rFonts w:ascii="Courier New" w:hAnsi="Courier New" w:cs="Courier New"/>
+                  <w:sz w:val="20"/>
+                  <w:szCs w:val="20"/>
+                </w:rPr>
+                <w:t xml:space="preserve"> </w:t>
+              </w:r>
+              <w:r>
+                <w:rPr>
+                  <w:rFonts w:ascii="Courier New" w:hAnsi="Courier New" w:cs="Courier New"/>
+                  <w:sz w:val="20"/>
+                  <w:szCs w:val="20"/>
+                </w:rPr>
+                <w:t xml:space="preserve"> </w:t>
+              </w:r>
+              <w:r>
+                <w:rPr>
+                  <w:rFonts w:ascii="Courier New" w:hAnsi="Courier New" w:cs="Courier New"/>
+                  <w:sz w:val="20"/>
+                  <w:szCs w:val="20"/>
+                </w:rPr>
+                <w:t>"</w:t>
+              </w:r>
+              <w:proofErr w:type="spellStart"/>
+              <w:r>
+                <w:rPr>
+                  <w:rFonts w:ascii="Courier New" w:hAnsi="Courier New" w:cs="Courier New"/>
+                  <w:sz w:val="20"/>
+                  <w:szCs w:val="20"/>
+                </w:rPr>
+                <w:t>rt</w:t>
+              </w:r>
+              <w:proofErr w:type="spellEnd"/>
+              <w:r>
+                <w:rPr>
+                  <w:rFonts w:ascii="Courier New" w:hAnsi="Courier New" w:cs="Courier New"/>
+                  <w:sz w:val="20"/>
+                  <w:szCs w:val="20"/>
+                </w:rPr>
+                <w:t>": ["</w:t>
+              </w:r>
+              <w:proofErr w:type="spellStart"/>
+              <w:r>
+                <w:rPr>
+                  <w:rFonts w:ascii="Courier New" w:hAnsi="Courier New" w:cs="Courier New"/>
+                  <w:sz w:val="20"/>
+                  <w:szCs w:val="20"/>
+                </w:rPr>
+                <w:t>oic.</w:t>
+              </w:r>
+              <w:proofErr w:type="gramStart"/>
+              <w:r>
+                <w:rPr>
+                  <w:rFonts w:ascii="Courier New" w:hAnsi="Courier New" w:cs="Courier New"/>
+                  <w:sz w:val="20"/>
+                  <w:szCs w:val="20"/>
+                </w:rPr>
+                <w:t>r.temperature</w:t>
+              </w:r>
+              <w:proofErr w:type="spellEnd"/>
+              <w:proofErr w:type="gramEnd"/>
+              <w:r>
+                <w:rPr>
+                  <w:rFonts w:ascii="Courier New" w:hAnsi="Courier New" w:cs="Courier New"/>
+                  <w:sz w:val="20"/>
+                  <w:szCs w:val="20"/>
+                </w:rPr>
+                <w:t>"],</w:t>
+              </w:r>
+            </w:ins>
+          </w:p>
+          <w:p>
+            <w:pPr>
+              <w:jc w:val="left"/>
+              <w:rPr>
+                <w:ins w:id="39" w:author="Michael Koster" w:date="2018-06-20T02:05:00Z"/>
+                <w:rFonts w:ascii="Courier New" w:hAnsi="Courier New" w:cs="Courier New"/>
+                <w:sz w:val="20"/>
+                <w:szCs w:val="20"/>
+              </w:rPr>
+            </w:pPr>
+            <w:ins w:id="40" w:author="Michael Koster" w:date="2018-06-20T02:05:00Z">
+              <w:r>
+                <w:rPr>
+                  <w:rFonts w:ascii="Courier New" w:hAnsi="Courier New" w:cs="Courier New"/>
+                  <w:sz w:val="20"/>
+                  <w:szCs w:val="20"/>
+                </w:rPr>
+                <w:t xml:space="preserve"> </w:t>
+              </w:r>
+              <w:r>
+                <w:rPr>
+                  <w:rFonts w:ascii="Courier New" w:hAnsi="Courier New" w:cs="Courier New"/>
+                  <w:sz w:val="20"/>
+                  <w:szCs w:val="20"/>
+                </w:rPr>
+                <w:t xml:space="preserve"> </w:t>
+              </w:r>
+              <w:r>
+                <w:rPr>
+                  <w:rFonts w:ascii="Courier New" w:hAnsi="Courier New" w:cs="Courier New"/>
+                  <w:sz w:val="20"/>
+                  <w:szCs w:val="20"/>
+                </w:rPr>
+                <w:t>"if": ["oic.</w:t>
+              </w:r>
+              <w:proofErr w:type="gramStart"/>
+              <w:r>
+                <w:rPr>
+                  <w:rFonts w:ascii="Courier New" w:hAnsi="Courier New" w:cs="Courier New"/>
+                  <w:sz w:val="20"/>
+                  <w:szCs w:val="20"/>
+                </w:rPr>
+                <w:t>if.a</w:t>
+              </w:r>
+              <w:proofErr w:type="gramEnd"/>
+              <w:r>
+                <w:rPr>
+                  <w:rFonts w:ascii="Courier New" w:hAnsi="Courier New" w:cs="Courier New"/>
+                  <w:sz w:val="20"/>
+                  <w:szCs w:val="20"/>
+                </w:rPr>
+                <w:t>","</w:t>
+              </w:r>
+              <w:proofErr w:type="spellStart"/>
+              <w:r>
+                <w:rPr>
+                  <w:rFonts w:ascii="Courier New" w:hAnsi="Courier New" w:cs="Courier New"/>
+                  <w:sz w:val="20"/>
+                  <w:szCs w:val="20"/>
+                </w:rPr>
+                <w:t>oic.if.baseline</w:t>
+              </w:r>
+              <w:proofErr w:type="spellEnd"/>
+              <w:r>
+                <w:rPr>
+                  <w:rFonts w:ascii="Courier New" w:hAnsi="Courier New" w:cs="Courier New"/>
+                  <w:sz w:val="20"/>
+                  <w:szCs w:val="20"/>
+                </w:rPr>
+                <w:t>"]</w:t>
+              </w:r>
+              <w:r>
+                <w:rPr>
+                  <w:rFonts w:ascii="Courier New" w:hAnsi="Courier New" w:cs="Courier New"/>
+                  <w:sz w:val="20"/>
+                  <w:szCs w:val="20"/>
+                </w:rPr>
+                <w:t>,</w:t>
+              </w:r>
+            </w:ins>
+          </w:p>
+          <w:p>
+            <w:pPr>
+              <w:jc w:val="left"/>
+              <w:rPr>
+                <w:ins w:id="41" w:author="Michael Koster" w:date="2018-06-20T02:15:00Z"/>
+                <w:rFonts w:ascii="Courier New" w:hAnsi="Courier New" w:cs="Courier New"/>
+                <w:sz w:val="20"/>
+                <w:szCs w:val="20"/>
+              </w:rPr>
+            </w:pPr>
+            <w:ins w:id="42" w:author="Michael Koster" w:date="2018-06-20T02:15:00Z">
+              <w:r>
+                <w:rPr>
+                  <w:rFonts w:ascii="Courier New" w:hAnsi="Courier New" w:cs="Courier New"/>
+                  <w:sz w:val="20"/>
+                  <w:szCs w:val="20"/>
+                </w:rPr>
+                <w:t xml:space="preserve"> </w:t>
+              </w:r>
+              <w:r>
+                <w:rPr>
+                  <w:rFonts w:ascii="Courier New" w:hAnsi="Courier New" w:cs="Courier New"/>
+                  <w:sz w:val="20"/>
+                  <w:szCs w:val="20"/>
+                </w:rPr>
+                <w:t xml:space="preserve"> </w:t>
+              </w:r>
+              <w:r>
+                <w:rPr>
+                  <w:rFonts w:ascii="Courier New" w:hAnsi="Courier New" w:cs="Courier New"/>
+                  <w:sz w:val="20"/>
+                  <w:szCs w:val="20"/>
+                </w:rPr>
+                <w:t>"</w:t>
+              </w:r>
+              <w:r>
+                <w:rPr>
+                  <w:rFonts w:ascii="Courier New" w:hAnsi="Courier New" w:cs="Courier New"/>
+                  <w:sz w:val="20"/>
+                  <w:szCs w:val="20"/>
+                </w:rPr>
+                <w:t>ins</w:t>
+              </w:r>
+              <w:r>
+                <w:rPr>
+                  <w:rFonts w:ascii="Courier New" w:hAnsi="Courier New" w:cs="Courier New"/>
+                  <w:sz w:val="20"/>
+                  <w:szCs w:val="20"/>
+                </w:rPr>
+                <w:t xml:space="preserve">": </w:t>
+              </w:r>
+              <w:r>
+                <w:rPr>
+                  <w:rFonts w:ascii="Courier New" w:hAnsi="Courier New" w:cs="Courier New"/>
+                  <w:sz w:val="20"/>
+                  <w:szCs w:val="20"/>
+                </w:rPr>
+                <w:t>"thermostat-input"</w:t>
+              </w:r>
+              <w:r>
+                <w:rPr>
+                  <w:rFonts w:ascii="Courier New" w:hAnsi="Courier New" w:cs="Courier New"/>
+                  <w:sz w:val="20"/>
+                  <w:szCs w:val="20"/>
+                </w:rPr>
+                <w:t>,</w:t>
+              </w:r>
+            </w:ins>
           </w:p>
           <w:p>
             <w:pPr>
@@ -4723,6 +5184,7 @@
                 <w:sz w:val="20"/>
                 <w:szCs w:val="20"/>
               </w:rPr>
+              <w:lastRenderedPageBreak/>
               <w:t>{</w:t>
             </w:r>
           </w:p>
@@ -4784,83 +5246,86 @@
             <w:pPr>
               <w:jc w:val="left"/>
               <w:rPr>
-                <w:rFonts w:ascii="Courier New" w:hAnsi="Courier New" w:cs="Courier New"/>
-                <w:sz w:val="20"/>
-                <w:szCs w:val="20"/>
-              </w:rPr>
-            </w:pPr>
-            <w:r>
-              <w:rPr>
-                <w:rFonts w:ascii="Courier New" w:hAnsi="Courier New" w:cs="Courier New"/>
-                <w:sz w:val="20"/>
-                <w:szCs w:val="20"/>
-              </w:rPr>
-              <w:t xml:space="preserve"> </w:t>
-            </w:r>
-            <w:r>
-              <w:rPr>
-                <w:rFonts w:ascii="Courier New" w:hAnsi="Courier New" w:cs="Courier New"/>
-                <w:sz w:val="20"/>
-                <w:szCs w:val="20"/>
-              </w:rPr>
-              <w:t xml:space="preserve"> </w:t>
-            </w:r>
-            <w:r>
-              <w:rPr>
-                <w:rFonts w:ascii="Courier New" w:hAnsi="Courier New" w:cs="Courier New"/>
-                <w:sz w:val="20"/>
-                <w:szCs w:val="20"/>
-              </w:rPr>
-              <w:t>"</w:t>
-            </w:r>
-            <w:r>
-              <w:rPr>
-                <w:rFonts w:ascii="Courier New" w:hAnsi="Courier New" w:cs="Courier New"/>
-                <w:sz w:val="20"/>
-                <w:szCs w:val="20"/>
-              </w:rPr>
-              <w:t>ins</w:t>
-            </w:r>
-            <w:r>
-              <w:rPr>
-                <w:rFonts w:ascii="Courier New" w:hAnsi="Courier New" w:cs="Courier New"/>
-                <w:sz w:val="20"/>
-                <w:szCs w:val="20"/>
-              </w:rPr>
-              <w:t xml:space="preserve">": </w:t>
-            </w:r>
-            <w:r>
-              <w:rPr>
-                <w:rFonts w:ascii="Courier New" w:hAnsi="Courier New" w:cs="Courier New"/>
-                <w:sz w:val="20"/>
-                <w:szCs w:val="20"/>
-              </w:rPr>
-              <w:t>"</w:t>
-            </w:r>
-            <w:r>
-              <w:rPr>
-                <w:rFonts w:ascii="Courier New" w:hAnsi="Courier New" w:cs="Courier New"/>
-                <w:sz w:val="20"/>
-                <w:szCs w:val="20"/>
-              </w:rPr>
-              <w:t>thermostat-input</w:t>
-            </w:r>
-            <w:r>
-              <w:rPr>
-                <w:rFonts w:ascii="Courier New" w:hAnsi="Courier New" w:cs="Courier New"/>
-                <w:sz w:val="20"/>
-                <w:szCs w:val="20"/>
-              </w:rPr>
-              <w:t>"</w:t>
-            </w:r>
-            <w:r>
-              <w:rPr>
-                <w:rFonts w:ascii="Courier New" w:hAnsi="Courier New" w:cs="Courier New"/>
-                <w:sz w:val="20"/>
-                <w:szCs w:val="20"/>
-              </w:rPr>
-              <w:t>,</w:t>
-            </w:r>
+                <w:del w:id="43" w:author="Michael Koster" w:date="2018-06-20T02:15:00Z"/>
+                <w:rFonts w:ascii="Courier New" w:hAnsi="Courier New" w:cs="Courier New"/>
+                <w:sz w:val="20"/>
+                <w:szCs w:val="20"/>
+              </w:rPr>
+            </w:pPr>
+            <w:del w:id="44" w:author="Michael Koster" w:date="2018-06-20T02:15:00Z">
+              <w:r>
+                <w:rPr>
+                  <w:rFonts w:ascii="Courier New" w:hAnsi="Courier New" w:cs="Courier New"/>
+                  <w:sz w:val="20"/>
+                  <w:szCs w:val="20"/>
+                </w:rPr>
+                <w:delText xml:space="preserve"> </w:delText>
+              </w:r>
+              <w:r>
+                <w:rPr>
+                  <w:rFonts w:ascii="Courier New" w:hAnsi="Courier New" w:cs="Courier New"/>
+                  <w:sz w:val="20"/>
+                  <w:szCs w:val="20"/>
+                </w:rPr>
+                <w:delText xml:space="preserve"> </w:delText>
+              </w:r>
+              <w:r>
+                <w:rPr>
+                  <w:rFonts w:ascii="Courier New" w:hAnsi="Courier New" w:cs="Courier New"/>
+                  <w:sz w:val="20"/>
+                  <w:szCs w:val="20"/>
+                </w:rPr>
+                <w:delText>"</w:delText>
+              </w:r>
+              <w:r>
+                <w:rPr>
+                  <w:rFonts w:ascii="Courier New" w:hAnsi="Courier New" w:cs="Courier New"/>
+                  <w:sz w:val="20"/>
+                  <w:szCs w:val="20"/>
+                </w:rPr>
+                <w:delText>ins</w:delText>
+              </w:r>
+              <w:r>
+                <w:rPr>
+                  <w:rFonts w:ascii="Courier New" w:hAnsi="Courier New" w:cs="Courier New"/>
+                  <w:sz w:val="20"/>
+                  <w:szCs w:val="20"/>
+                </w:rPr>
+                <w:delText xml:space="preserve">": </w:delText>
+              </w:r>
+              <w:r>
+                <w:rPr>
+                  <w:rFonts w:ascii="Courier New" w:hAnsi="Courier New" w:cs="Courier New"/>
+                  <w:sz w:val="20"/>
+                  <w:szCs w:val="20"/>
+                </w:rPr>
+                <w:delText>"</w:delText>
+              </w:r>
+              <w:r>
+                <w:rPr>
+                  <w:rFonts w:ascii="Courier New" w:hAnsi="Courier New" w:cs="Courier New"/>
+                  <w:sz w:val="20"/>
+                  <w:szCs w:val="20"/>
+                </w:rPr>
+                <w:delText>thermostat-input</w:delText>
+              </w:r>
+              <w:r>
+                <w:rPr>
+                  <w:rFonts w:ascii="Courier New" w:hAnsi="Courier New" w:cs="Courier New"/>
+                  <w:sz w:val="20"/>
+                  <w:szCs w:val="20"/>
+                </w:rPr>
+                <w:delText>"</w:delText>
+              </w:r>
+              <w:r>
+                <w:rPr>
+                  <w:rFonts w:ascii="Courier New" w:hAnsi="Courier New" w:cs="Courier New"/>
+                  <w:sz w:val="20"/>
+                  <w:szCs w:val="20"/>
+                </w:rPr>
+                <w:delText>,</w:delText>
+              </w:r>
+            </w:del>
           </w:p>
           <w:p>
             <w:pPr>
@@ -5024,11 +5489,82 @@
             <w:pPr>
               <w:jc w:val="left"/>
               <w:rPr>
-                <w:rFonts w:ascii="Courier New" w:hAnsi="Courier New" w:cs="Courier New"/>
-                <w:sz w:val="20"/>
-                <w:szCs w:val="20"/>
-              </w:rPr>
-            </w:pPr>
+                <w:ins w:id="45" w:author="Michael Koster" w:date="2018-06-20T02:15:00Z"/>
+                <w:rFonts w:ascii="Courier New" w:hAnsi="Courier New" w:cs="Courier New"/>
+                <w:sz w:val="20"/>
+                <w:szCs w:val="20"/>
+              </w:rPr>
+            </w:pPr>
+            <w:ins w:id="46" w:author="Michael Koster" w:date="2018-06-20T02:15:00Z">
+              <w:r>
+                <w:rPr>
+                  <w:rFonts w:ascii="Courier New" w:hAnsi="Courier New" w:cs="Courier New"/>
+                  <w:sz w:val="20"/>
+                  <w:szCs w:val="20"/>
+                </w:rPr>
+                <w:t xml:space="preserve"> </w:t>
+              </w:r>
+              <w:r>
+                <w:rPr>
+                  <w:rFonts w:ascii="Courier New" w:hAnsi="Courier New" w:cs="Courier New"/>
+                  <w:sz w:val="20"/>
+                  <w:szCs w:val="20"/>
+                </w:rPr>
+                <w:t xml:space="preserve"> </w:t>
+              </w:r>
+              <w:r>
+                <w:rPr>
+                  <w:rFonts w:ascii="Courier New" w:hAnsi="Courier New" w:cs="Courier New"/>
+                  <w:sz w:val="20"/>
+                  <w:szCs w:val="20"/>
+                </w:rPr>
+                <w:t>"</w:t>
+              </w:r>
+              <w:r>
+                <w:rPr>
+                  <w:rFonts w:ascii="Courier New" w:hAnsi="Courier New" w:cs="Courier New"/>
+                  <w:sz w:val="20"/>
+                  <w:szCs w:val="20"/>
+                </w:rPr>
+                <w:t>ins</w:t>
+              </w:r>
+              <w:r>
+                <w:rPr>
+                  <w:rFonts w:ascii="Courier New" w:hAnsi="Courier New" w:cs="Courier New"/>
+                  <w:sz w:val="20"/>
+                  <w:szCs w:val="20"/>
+                </w:rPr>
+                <w:t xml:space="preserve">": </w:t>
+              </w:r>
+              <w:r>
+                <w:rPr>
+                  <w:rFonts w:ascii="Courier New" w:hAnsi="Courier New" w:cs="Courier New"/>
+                  <w:sz w:val="20"/>
+                  <w:szCs w:val="20"/>
+                </w:rPr>
+                <w:t>"thermostat-input"</w:t>
+              </w:r>
+              <w:r>
+                <w:rPr>
+                  <w:rFonts w:ascii="Courier New" w:hAnsi="Courier New" w:cs="Courier New"/>
+                  <w:sz w:val="20"/>
+                  <w:szCs w:val="20"/>
+                </w:rPr>
+                <w:t>,</w:t>
+              </w:r>
+            </w:ins>
+          </w:p>
+          <w:p>
+            <w:pPr>
+              <w:jc w:val="left"/>
+              <w:rPr>
+                <w:rFonts w:ascii="Courier New" w:hAnsi="Courier New" w:cs="Courier New"/>
+                <w:sz w:val="20"/>
+                <w:szCs w:val="20"/>
+              </w:rPr>
+            </w:pPr>
+            <w:bookmarkStart w:id="47" w:name="_GoBack"/>
+            <w:bookmarkEnd w:id="47"/>
             <w:r>
               <w:rPr>
                 <w:rFonts w:ascii="Courier New" w:hAnsi="Courier New" w:cs="Courier New"/>
@@ -5320,7 +5856,6 @@
           <w:b/>
           <w:lang w:val="en-US"/>
         </w:rPr>
-        <w:lastRenderedPageBreak/>
         <w:t>7.6.3.9.</w:t>
       </w:r>
       <w:r>
@@ -7961,8 +8496,6 @@
         </w:rPr>
         <w:t xml:space="preserve"> </w:t>
       </w:r>
-      <w:bookmarkStart w:id="15" w:name="_GoBack"/>
-      <w:bookmarkEnd w:id="15"/>
       <w:r>
         <w:rPr>
           <w:lang w:val="en-US"/>
@@ -9815,13 +10348,7 @@
         <w:rPr>
           <w:lang w:val="en-US"/>
         </w:rPr>
-        <w:t>if.</w:t>
-      </w:r>
-      <w:r>
-        <w:rPr>
-          <w:lang w:val="en-US"/>
-        </w:rPr>
-        <w:t>linkupdate</w:t>
+        <w:t>if.linkupdate</w:t>
       </w:r>
       <w:proofErr w:type="spellEnd"/>
       <w:proofErr w:type="gramEnd"/>
@@ -9829,19 +10356,7 @@
         <w:rPr>
           <w:lang w:val="en-US"/>
         </w:rPr>
-        <w:t xml:space="preserve">" is used in the "if" property of a resource or link to indicate that the resource supports the </w:t>
-      </w:r>
-      <w:r>
-        <w:rPr>
-          <w:lang w:val="en-US"/>
-        </w:rPr>
-        <w:t>Link Update</w:t>
-      </w:r>
-      <w:r>
-        <w:rPr>
-          <w:lang w:val="en-US"/>
-        </w:rPr>
-        <w:t xml:space="preserve"> Interface.</w:t>
+        <w:t>" is used in the "if" property of a resource or link to indicate that the resource supports the Link Update Interface.</w:t>
       </w:r>
     </w:p>
     <w:p>
@@ -9991,28 +10506,7 @@
           <w:b/>
           <w:lang w:val="en-US"/>
         </w:rPr>
-        <w:t>Example Add Links</w:t>
-      </w:r>
-      <w:r>
-        <w:rPr>
-          <w:b/>
-          <w:lang w:val="en-US"/>
-        </w:rPr>
-        <w:t xml:space="preserve"> using </w:t>
-      </w:r>
-      <w:r>
-        <w:rPr>
-          <w:b/>
-          <w:lang w:val="en-US"/>
-        </w:rPr>
-        <w:t>the Link Update Interface</w:t>
-      </w:r>
-      <w:r>
-        <w:rPr>
-          <w:b/>
-          <w:lang w:val="en-US"/>
-        </w:rPr>
-        <w:t xml:space="preserve"> </w:t>
+        <w:t xml:space="preserve">Example Add Links using the Link Update Interface </w:t>
       </w:r>
     </w:p>
     <w:p>
@@ -10124,15 +10618,7 @@
                 <w:sz w:val="20"/>
                 <w:szCs w:val="20"/>
               </w:rPr>
-              <w:t>oic.if.</w:t>
-            </w:r>
-            <w:r>
-              <w:rPr>
-                <w:rFonts w:ascii="Courier New" w:hAnsi="Courier New" w:cs="Courier New"/>
-                <w:sz w:val="20"/>
-                <w:szCs w:val="20"/>
-              </w:rPr>
-              <w:t>linkupdate</w:t>
+              <w:t>oic.if.linkupdate</w:t>
             </w:r>
             <w:proofErr w:type="spellEnd"/>
           </w:p>
@@ -11507,21 +11993,7 @@
           <w:b/>
           <w:lang w:val="en-US"/>
         </w:rPr>
-        <w:t xml:space="preserve">Example </w:t>
-      </w:r>
-      <w:r>
-        <w:rPr>
-          <w:b/>
-          <w:lang w:val="en-US"/>
-        </w:rPr>
-        <w:t>Modify</w:t>
-      </w:r>
-      <w:r>
-        <w:rPr>
-          <w:b/>
-          <w:lang w:val="en-US"/>
-        </w:rPr>
-        <w:t xml:space="preserve"> Links using the Link Update Interface </w:t>
+        <w:t xml:space="preserve">Example Modify Links using the Link Update Interface </w:t>
       </w:r>
     </w:p>
     <w:p>
@@ -12113,15 +12585,7 @@
                 <w:sz w:val="20"/>
                 <w:szCs w:val="20"/>
               </w:rPr>
-              <w:t>[</w:t>
-            </w:r>
-            <w:r>
-              <w:rPr>
-                <w:rFonts w:ascii="Courier New" w:hAnsi="Courier New" w:cs="Courier New"/>
-                <w:sz w:val="20"/>
-                <w:szCs w:val="20"/>
-              </w:rPr>
-              <w:t>"</w:t>
+              <w:t>["</w:t>
             </w:r>
             <w:proofErr w:type="spellStart"/>
             <w:r>
@@ -12139,23 +12603,7 @@
                 <w:sz w:val="20"/>
                 <w:szCs w:val="20"/>
               </w:rPr>
-              <w:t>"</w:t>
-            </w:r>
-            <w:r>
-              <w:rPr>
-                <w:rFonts w:ascii="Courier New" w:hAnsi="Courier New" w:cs="Courier New"/>
-                <w:sz w:val="20"/>
-                <w:szCs w:val="20"/>
-              </w:rPr>
-              <w:t>]</w:t>
-            </w:r>
-            <w:r>
-              <w:rPr>
-                <w:rFonts w:ascii="Courier New" w:hAnsi="Courier New" w:cs="Courier New"/>
-                <w:sz w:val="20"/>
-                <w:szCs w:val="20"/>
-              </w:rPr>
-              <w:t>,</w:t>
+              <w:t>"],</w:t>
             </w:r>
           </w:p>
           <w:p>
@@ -12446,13 +12894,7 @@
         <w:rPr>
           <w:lang w:val="en-US"/>
         </w:rPr>
-        <w:t xml:space="preserve"> in a collection, the UPDATE operation is used with a URI query parameter to select one or more links to </w:t>
-      </w:r>
-      <w:r>
-        <w:rPr>
-          <w:lang w:val="en-US"/>
-        </w:rPr>
-        <w:t xml:space="preserve">delete. The payload for deleting links </w:t>
+        <w:t xml:space="preserve"> in a collection, the UPDATE operation is used with a URI query parameter to select one or more links to delete. The payload for deleting links </w:t>
       </w:r>
       <w:r>
         <w:rPr>
@@ -12495,21 +12937,7 @@
           <w:b/>
           <w:lang w:val="en-US"/>
         </w:rPr>
-        <w:t xml:space="preserve">Example </w:t>
-      </w:r>
-      <w:r>
-        <w:rPr>
-          <w:b/>
-          <w:lang w:val="en-US"/>
-        </w:rPr>
-        <w:t>Delete</w:t>
-      </w:r>
-      <w:r>
-        <w:rPr>
-          <w:b/>
-          <w:lang w:val="en-US"/>
-        </w:rPr>
-        <w:t xml:space="preserve"> Links using the Link Update Interface </w:t>
+        <w:t xml:space="preserve">Example Delete Links using the Link Update Interface </w:t>
       </w:r>
     </w:p>
     <w:p>
@@ -12621,15 +13049,7 @@
                 <w:sz w:val="20"/>
                 <w:szCs w:val="20"/>
               </w:rPr>
-              <w:t>oic.if.linkupdate</w:t>
-            </w:r>
-            <w:r>
-              <w:rPr>
-                <w:rFonts w:ascii="Courier New" w:hAnsi="Courier New" w:cs="Courier New"/>
-                <w:sz w:val="20"/>
-                <w:szCs w:val="20"/>
-              </w:rPr>
-              <w:t>&amp;anchor</w:t>
+              <w:t>oic.if.linkupdate&amp;anchor</w:t>
             </w:r>
             <w:proofErr w:type="spellEnd"/>
             <w:r>
@@ -12676,23 +13096,7 @@
                 <w:sz w:val="20"/>
                 <w:szCs w:val="20"/>
               </w:rPr>
-              <w:t>[</w:t>
-            </w:r>
-            <w:r>
-              <w:rPr>
-                <w:rFonts w:ascii="Courier New" w:hAnsi="Courier New" w:cs="Courier New"/>
-                <w:sz w:val="20"/>
-                <w:szCs w:val="20"/>
-              </w:rPr>
-              <w:t>null</w:t>
-            </w:r>
-            <w:r>
-              <w:rPr>
-                <w:rFonts w:ascii="Courier New" w:hAnsi="Courier New" w:cs="Courier New"/>
-                <w:sz w:val="20"/>
-                <w:szCs w:val="20"/>
-              </w:rPr>
-              <w:t>]</w:t>
+              <w:t>[null]</w:t>
             </w:r>
           </w:p>
           <w:p>
@@ -12800,23 +13204,7 @@
                 <w:sz w:val="20"/>
                 <w:szCs w:val="20"/>
               </w:rPr>
-              <w:t>[</w:t>
-            </w:r>
-            <w:r>
-              <w:rPr>
-                <w:rFonts w:ascii="Courier New" w:hAnsi="Courier New" w:cs="Courier New"/>
-                <w:sz w:val="20"/>
-                <w:szCs w:val="20"/>
-              </w:rPr>
-              <w:t>null</w:t>
-            </w:r>
-            <w:r>
-              <w:rPr>
-                <w:rFonts w:ascii="Courier New" w:hAnsi="Courier New" w:cs="Courier New"/>
-                <w:sz w:val="20"/>
-                <w:szCs w:val="20"/>
-              </w:rPr>
-              <w:t>]</w:t>
+              <w:t>[null]</w:t>
             </w:r>
           </w:p>
         </w:tc>
@@ -12873,55 +13261,7 @@
         <w:rPr>
           <w:lang w:val="en-US"/>
         </w:rPr>
-        <w:t xml:space="preserve">A client may use NOTIFY with the </w:t>
-      </w:r>
-      <w:r>
-        <w:rPr>
-          <w:lang w:val="en-US"/>
-        </w:rPr>
-        <w:t>Link Update</w:t>
-      </w:r>
-      <w:r>
-        <w:rPr>
-          <w:lang w:val="en-US"/>
-        </w:rPr>
-        <w:t xml:space="preserve"> Interface, by performing an Observe operation on the </w:t>
-      </w:r>
-      <w:r>
-        <w:rPr>
-          <w:lang w:val="en-US"/>
-        </w:rPr>
-        <w:t xml:space="preserve">collection </w:t>
-      </w:r>
-      <w:r>
-        <w:rPr>
-          <w:lang w:val="en-US"/>
-        </w:rPr>
-        <w:t xml:space="preserve">resource. Notifications shall only be transmitted upon successful </w:t>
-      </w:r>
-      <w:r>
-        <w:rPr>
-          <w:lang w:val="en-US"/>
-        </w:rPr>
-        <w:t>UPDATE</w:t>
-      </w:r>
-      <w:r>
-        <w:rPr>
-          <w:lang w:val="en-US"/>
-        </w:rPr>
-        <w:t xml:space="preserve"> operations. The Notification payload shall contain the </w:t>
-      </w:r>
-      <w:r>
-        <w:rPr>
-          <w:lang w:val="en-US"/>
-        </w:rPr>
-        <w:t>required response payload as specified above</w:t>
-      </w:r>
-      <w:r>
-        <w:rPr>
-          <w:lang w:val="en-US"/>
-        </w:rPr>
-        <w:t>.</w:t>
+        <w:t>A client may use NOTIFY with the Link Update Interface, by performing an Observe operation on the collection resource. Notifications shall only be transmitted upon successful UPDATE operations. The Notification payload shall contain the required response payload as specified above.</w:t>
       </w:r>
     </w:p>
     <w:p>
@@ -12946,21 +13286,7 @@
           <w:b/>
           <w:lang w:val="en-US"/>
         </w:rPr>
-        <w:t xml:space="preserve">Example </w:t>
-      </w:r>
-      <w:r>
-        <w:rPr>
-          <w:b/>
-          <w:lang w:val="en-US"/>
-        </w:rPr>
-        <w:t xml:space="preserve">NOTIFY on </w:t>
-      </w:r>
-      <w:r>
-        <w:rPr>
-          <w:b/>
-          <w:lang w:val="en-US"/>
-        </w:rPr>
-        <w:t xml:space="preserve">Modify Links using the Link Update Interface </w:t>
+        <w:t xml:space="preserve">Example NOTIFY on Modify Links using the Link Update Interface </w:t>
       </w:r>
     </w:p>
     <w:p>
@@ -14160,7 +14486,7 @@
         <w:rStyle w:val="PageNumber"/>
         <w:noProof/>
       </w:rPr>
-      <w:t>5</w:t>
+      <w:t>4</w:t>
     </w:r>
     <w:r>
       <w:rPr>
@@ -20331,7 +20657,7 @@
 </file>
 
 <file path=customXml/itemProps1.xml><?xml version="1.0" encoding="utf-8"?>
-<ds:datastoreItem xmlns:ds="http://schemas.openxmlformats.org/officeDocument/2006/customXml" ds:itemID="{FAE4E1F4-A33F-B94E-A967-48F499A20C21}">
+<ds:datastoreItem xmlns:ds="http://schemas.openxmlformats.org/officeDocument/2006/customXml" ds:itemID="{76209362-C058-8249-83E4-6735C761D90E}">
   <ds:schemaRefs>
     <ds:schemaRef ds:uri="http://schemas.openxmlformats.org/officeDocument/2006/bibliography"/>
   </ds:schemaRefs>

</xml_diff>